<commit_message>
Final Version 0.0 OS Tick
</commit_message>
<xml_diff>
--- a/documentation/2.0 Design/DSD 0.0 OS Tick.docx
+++ b/documentation/2.0 Design/DSD 0.0 OS Tick.docx
@@ -28,6 +28,28 @@
       <w:bookmarkEnd w:id="3"/>
       <w:bookmarkEnd w:id="4"/>
       <w:bookmarkEnd w:id="5"/>
+    </w:p>
+    <w:p>
+      <w:pPr>
+        <w:jc w:val="center"/>
+        <w:rPr>
+          <w:b/>
+        </w:rPr>
+      </w:pPr>
+      <w:proofErr w:type="spellStart"/>
+      <w:r>
+        <w:rPr>
+          <w:b/>
+        </w:rPr>
+        <w:t>Practica</w:t>
+      </w:r>
+      <w:proofErr w:type="spellEnd"/>
+      <w:r>
+        <w:rPr>
+          <w:b/>
+        </w:rPr>
+        <w:t xml:space="preserve"> 1 0.0 OS Tick</w:t>
+      </w:r>
     </w:p>
     <w:p>
       <w:pPr>
@@ -1384,7 +1406,21 @@
         <w:rPr>
           <w:rStyle w:val="HelptextZchn"/>
         </w:rPr>
-        <w:t>void Mcu_Init (void)</w:t>
+        <w:t xml:space="preserve">void </w:t>
+      </w:r>
+      <w:proofErr w:type="spellStart"/>
+      <w:r>
+        <w:rPr>
+          <w:rStyle w:val="HelptextZchn"/>
+        </w:rPr>
+        <w:t>Mcu_Init</w:t>
+      </w:r>
+      <w:proofErr w:type="spellEnd"/>
+      <w:r>
+        <w:rPr>
+          <w:rStyle w:val="HelptextZchn"/>
+        </w:rPr>
+        <w:t xml:space="preserve"> (void)</w:t>
       </w:r>
       <w:bookmarkEnd w:id="23"/>
       <w:bookmarkEnd w:id="24"/>
@@ -1458,7 +1494,27 @@
                 <w:sz w:val="18"/>
                 <w:szCs w:val="18"/>
               </w:rPr>
-              <w:t>Void Mcu_Init(void);</w:t>
+              <w:t xml:space="preserve">Void </w:t>
+            </w:r>
+            <w:proofErr w:type="spellStart"/>
+            <w:r>
+              <w:rPr>
+                <w:i/>
+                <w:color w:val="1F4E79"/>
+                <w:sz w:val="18"/>
+                <w:szCs w:val="18"/>
+              </w:rPr>
+              <w:t>Mcu_Init</w:t>
+            </w:r>
+            <w:proofErr w:type="spellEnd"/>
+            <w:r>
+              <w:rPr>
+                <w:i/>
+                <w:color w:val="1F4E79"/>
+                <w:sz w:val="18"/>
+                <w:szCs w:val="18"/>
+              </w:rPr>
+              <w:t>(void);</w:t>
             </w:r>
           </w:p>
         </w:tc>
@@ -1679,8 +1735,13 @@
       </w:r>
     </w:p>
     <w:p>
+      <w:proofErr w:type="spellStart"/>
       <w:r>
-        <w:t>Mcu_Init API initializes the PLL or XTAL frequency configuration.</w:t>
+        <w:t>Mcu_Init</w:t>
+      </w:r>
+      <w:proofErr w:type="spellEnd"/>
+      <w:r>
+        <w:t xml:space="preserve"> API initializes the PLL or XTAL frequency configuration.</w:t>
       </w:r>
     </w:p>
     <w:p>
@@ -1701,7 +1762,21 @@
         <w:rPr>
           <w:rStyle w:val="HelptextZchn"/>
         </w:rPr>
-        <w:t>void Mcu_InitClock (void)</w:t>
+        <w:t xml:space="preserve">void </w:t>
+      </w:r>
+      <w:proofErr w:type="spellStart"/>
+      <w:r>
+        <w:rPr>
+          <w:rStyle w:val="HelptextZchn"/>
+        </w:rPr>
+        <w:t>Mcu_InitClock</w:t>
+      </w:r>
+      <w:proofErr w:type="spellEnd"/>
+      <w:r>
+        <w:rPr>
+          <w:rStyle w:val="HelptextZchn"/>
+        </w:rPr>
+        <w:t xml:space="preserve"> (void)</w:t>
       </w:r>
       <w:bookmarkEnd w:id="25"/>
     </w:p>
@@ -1774,7 +1849,27 @@
                 <w:sz w:val="18"/>
                 <w:szCs w:val="18"/>
               </w:rPr>
-              <w:t>Void Mcu_InitClock(void);</w:t>
+              <w:t xml:space="preserve">Void </w:t>
+            </w:r>
+            <w:proofErr w:type="spellStart"/>
+            <w:r>
+              <w:rPr>
+                <w:i/>
+                <w:color w:val="1F4E79"/>
+                <w:sz w:val="18"/>
+                <w:szCs w:val="18"/>
+              </w:rPr>
+              <w:t>Mcu_InitClock</w:t>
+            </w:r>
+            <w:proofErr w:type="spellEnd"/>
+            <w:r>
+              <w:rPr>
+                <w:i/>
+                <w:color w:val="1F4E79"/>
+                <w:sz w:val="18"/>
+                <w:szCs w:val="18"/>
+              </w:rPr>
+              <w:t>(void);</w:t>
             </w:r>
           </w:p>
         </w:tc>
@@ -1995,8 +2090,13 @@
       </w:r>
     </w:p>
     <w:p>
+      <w:proofErr w:type="spellStart"/>
       <w:r>
-        <w:t xml:space="preserve">Mcu_InitClock API enables XTAL Clock as the main clock source. </w:t>
+        <w:t>Mcu_InitClock</w:t>
+      </w:r>
+      <w:proofErr w:type="spellEnd"/>
+      <w:r>
+        <w:t xml:space="preserve"> API enables XTAL Clock as the main clock source. </w:t>
       </w:r>
     </w:p>
     <w:p>
@@ -2027,7 +2127,21 @@
         <w:rPr>
           <w:rStyle w:val="HelptextZchn"/>
         </w:rPr>
-        <w:t>void Mcu_DistributePllClock (void)</w:t>
+        <w:t xml:space="preserve">void </w:t>
+      </w:r>
+      <w:proofErr w:type="spellStart"/>
+      <w:r>
+        <w:rPr>
+          <w:rStyle w:val="HelptextZchn"/>
+        </w:rPr>
+        <w:t>Mcu_DistributePllClock</w:t>
+      </w:r>
+      <w:proofErr w:type="spellEnd"/>
+      <w:r>
+        <w:rPr>
+          <w:rStyle w:val="HelptextZchn"/>
+        </w:rPr>
+        <w:t xml:space="preserve"> (void)</w:t>
       </w:r>
       <w:bookmarkEnd w:id="26"/>
     </w:p>
@@ -2100,7 +2214,27 @@
                 <w:sz w:val="18"/>
                 <w:szCs w:val="18"/>
               </w:rPr>
-              <w:t>Void Mcu_DistributePllClock(void);</w:t>
+              <w:t xml:space="preserve">Void </w:t>
+            </w:r>
+            <w:proofErr w:type="spellStart"/>
+            <w:r>
+              <w:rPr>
+                <w:i/>
+                <w:color w:val="1F4E79"/>
+                <w:sz w:val="18"/>
+                <w:szCs w:val="18"/>
+              </w:rPr>
+              <w:t>Mcu_DistributePllClock</w:t>
+            </w:r>
+            <w:proofErr w:type="spellEnd"/>
+            <w:r>
+              <w:rPr>
+                <w:i/>
+                <w:color w:val="1F4E79"/>
+                <w:sz w:val="18"/>
+                <w:szCs w:val="18"/>
+              </w:rPr>
+              <w:t>(void);</w:t>
             </w:r>
           </w:p>
         </w:tc>
@@ -2321,8 +2455,13 @@
       </w:r>
     </w:p>
     <w:p>
+      <w:proofErr w:type="spellStart"/>
       <w:r>
-        <w:t xml:space="preserve">Mcu_DistributePllClock API enables PLL as the main clock source. </w:t>
+        <w:t>Mcu_DistributePllClock</w:t>
+      </w:r>
+      <w:proofErr w:type="spellEnd"/>
+      <w:r>
+        <w:t xml:space="preserve"> API enables PLL as the main clock source. </w:t>
       </w:r>
     </w:p>
     <w:p/>
@@ -2343,7 +2482,21 @@
         <w:rPr>
           <w:rStyle w:val="HelptextZchn"/>
         </w:rPr>
-        <w:t>void Gpt_Init (void)</w:t>
+        <w:t xml:space="preserve">void </w:t>
+      </w:r>
+      <w:proofErr w:type="spellStart"/>
+      <w:r>
+        <w:rPr>
+          <w:rStyle w:val="HelptextZchn"/>
+        </w:rPr>
+        <w:t>Gpt_Init</w:t>
+      </w:r>
+      <w:proofErr w:type="spellEnd"/>
+      <w:r>
+        <w:rPr>
+          <w:rStyle w:val="HelptextZchn"/>
+        </w:rPr>
+        <w:t xml:space="preserve"> (void)</w:t>
       </w:r>
     </w:p>
     <w:p>
@@ -2415,7 +2568,67 @@
                 <w:sz w:val="18"/>
                 <w:szCs w:val="18"/>
               </w:rPr>
-              <w:t>Void Gpt_Init(const Gpt_ConfigType* ConfigPtr);</w:t>
+              <w:t xml:space="preserve">Void </w:t>
+            </w:r>
+            <w:proofErr w:type="spellStart"/>
+            <w:r>
+              <w:rPr>
+                <w:i/>
+                <w:color w:val="1F4E79"/>
+                <w:sz w:val="18"/>
+                <w:szCs w:val="18"/>
+              </w:rPr>
+              <w:t>Gpt_Init</w:t>
+            </w:r>
+            <w:proofErr w:type="spellEnd"/>
+            <w:r>
+              <w:rPr>
+                <w:i/>
+                <w:color w:val="1F4E79"/>
+                <w:sz w:val="18"/>
+                <w:szCs w:val="18"/>
+              </w:rPr>
+              <w:t xml:space="preserve">(const </w:t>
+            </w:r>
+            <w:proofErr w:type="spellStart"/>
+            <w:r>
+              <w:rPr>
+                <w:i/>
+                <w:color w:val="1F4E79"/>
+                <w:sz w:val="18"/>
+                <w:szCs w:val="18"/>
+              </w:rPr>
+              <w:t>Gpt_ConfigType</w:t>
+            </w:r>
+            <w:proofErr w:type="spellEnd"/>
+            <w:r>
+              <w:rPr>
+                <w:i/>
+                <w:color w:val="1F4E79"/>
+                <w:sz w:val="18"/>
+                <w:szCs w:val="18"/>
+              </w:rPr>
+              <w:t xml:space="preserve">* </w:t>
+            </w:r>
+            <w:proofErr w:type="spellStart"/>
+            <w:r>
+              <w:rPr>
+                <w:i/>
+                <w:color w:val="1F4E79"/>
+                <w:sz w:val="18"/>
+                <w:szCs w:val="18"/>
+              </w:rPr>
+              <w:t>ConfigPtr</w:t>
+            </w:r>
+            <w:proofErr w:type="spellEnd"/>
+            <w:r>
+              <w:rPr>
+                <w:i/>
+                <w:color w:val="1F4E79"/>
+                <w:sz w:val="18"/>
+                <w:szCs w:val="18"/>
+              </w:rPr>
+              <w:t>);</w:t>
             </w:r>
           </w:p>
         </w:tc>
@@ -2523,6 +2736,7 @@
                 <w:szCs w:val="18"/>
               </w:rPr>
             </w:pPr>
+            <w:proofErr w:type="spellStart"/>
             <w:r>
               <w:rPr>
                 <w:i/>
@@ -2530,7 +2744,17 @@
                 <w:sz w:val="18"/>
                 <w:szCs w:val="18"/>
               </w:rPr>
-              <w:t>ConfigPtr : pointer to the initial configuration structure</w:t>
+              <w:t>ConfigPtr</w:t>
+            </w:r>
+            <w:proofErr w:type="spellEnd"/>
+            <w:r>
+              <w:rPr>
+                <w:i/>
+                <w:color w:val="1F4E79"/>
+                <w:sz w:val="18"/>
+                <w:szCs w:val="18"/>
+              </w:rPr>
+              <w:t xml:space="preserve"> : pointer to the initial configuration structure</w:t>
             </w:r>
             <w:r>
               <w:rPr>
@@ -2656,15 +2880,22 @@
       </w:r>
     </w:p>
     <w:p>
+      <w:proofErr w:type="spellStart"/>
       <w:r>
-        <w:t xml:space="preserve">Gpt_Init API initializes PIT according </w:t>
+        <w:t>Gpt_Init</w:t>
       </w:r>
+      <w:proofErr w:type="spellEnd"/>
+      <w:r>
+        <w:t xml:space="preserve"> API initializes PIT according </w:t>
+      </w:r>
+      <w:proofErr w:type="spellStart"/>
       <w:r>
         <w:rPr>
           <w:i/>
         </w:rPr>
         <w:t>ConfigPtr</w:t>
       </w:r>
+      <w:proofErr w:type="spellEnd"/>
       <w:r>
         <w:t xml:space="preserve"> configuration. </w:t>
       </w:r>
@@ -2688,7 +2919,63 @@
         <w:rPr>
           <w:rStyle w:val="HelptextZchn"/>
         </w:rPr>
-        <w:t>void Gpt_StartTimer( Gpt_ChannelType Channel, Gpt_ValueType Value )</w:t>
+        <w:t xml:space="preserve">void </w:t>
+      </w:r>
+      <w:proofErr w:type="spellStart"/>
+      <w:r>
+        <w:rPr>
+          <w:rStyle w:val="HelptextZchn"/>
+        </w:rPr>
+        <w:t>Gpt_</w:t>
+      </w:r>
+      <w:proofErr w:type="gramStart"/>
+      <w:r>
+        <w:rPr>
+          <w:rStyle w:val="HelptextZchn"/>
+        </w:rPr>
+        <w:t>StartTimer</w:t>
+      </w:r>
+      <w:proofErr w:type="spellEnd"/>
+      <w:r>
+        <w:rPr>
+          <w:rStyle w:val="HelptextZchn"/>
+        </w:rPr>
+        <w:t>(</w:t>
+      </w:r>
+      <w:proofErr w:type="gramEnd"/>
+      <w:r>
+        <w:rPr>
+          <w:rStyle w:val="HelptextZchn"/>
+        </w:rPr>
+        <w:t xml:space="preserve"> </w:t>
+      </w:r>
+      <w:proofErr w:type="spellStart"/>
+      <w:r>
+        <w:rPr>
+          <w:rStyle w:val="HelptextZchn"/>
+        </w:rPr>
+        <w:t>Gpt_ChannelType</w:t>
+      </w:r>
+      <w:proofErr w:type="spellEnd"/>
+      <w:r>
+        <w:rPr>
+          <w:rStyle w:val="HelptextZchn"/>
+        </w:rPr>
+        <w:t xml:space="preserve"> Channel, </w:t>
+      </w:r>
+      <w:proofErr w:type="spellStart"/>
+      <w:r>
+        <w:rPr>
+          <w:rStyle w:val="HelptextZchn"/>
+        </w:rPr>
+        <w:t>Gpt_ValueType</w:t>
+      </w:r>
+      <w:proofErr w:type="spellEnd"/>
+      <w:r>
+        <w:rPr>
+          <w:rStyle w:val="HelptextZchn"/>
+        </w:rPr>
+        <w:t xml:space="preserve"> Value )</w:t>
       </w:r>
     </w:p>
     <w:p>
@@ -2760,7 +3047,67 @@
                 <w:sz w:val="18"/>
                 <w:szCs w:val="18"/>
               </w:rPr>
-              <w:t>void Gpt_StartTimer( Gpt_ChannelType Channel, Gpt_ValueType Value );</w:t>
+              <w:t xml:space="preserve">void </w:t>
+            </w:r>
+            <w:proofErr w:type="spellStart"/>
+            <w:r>
+              <w:rPr>
+                <w:i/>
+                <w:color w:val="1F4E79"/>
+                <w:sz w:val="18"/>
+                <w:szCs w:val="18"/>
+              </w:rPr>
+              <w:t>Gpt_StartTimer</w:t>
+            </w:r>
+            <w:proofErr w:type="spellEnd"/>
+            <w:r>
+              <w:rPr>
+                <w:i/>
+                <w:color w:val="1F4E79"/>
+                <w:sz w:val="18"/>
+                <w:szCs w:val="18"/>
+              </w:rPr>
+              <w:t xml:space="preserve">( </w:t>
+            </w:r>
+            <w:proofErr w:type="spellStart"/>
+            <w:r>
+              <w:rPr>
+                <w:i/>
+                <w:color w:val="1F4E79"/>
+                <w:sz w:val="18"/>
+                <w:szCs w:val="18"/>
+              </w:rPr>
+              <w:t>Gpt_ChannelType</w:t>
+            </w:r>
+            <w:proofErr w:type="spellEnd"/>
+            <w:r>
+              <w:rPr>
+                <w:i/>
+                <w:color w:val="1F4E79"/>
+                <w:sz w:val="18"/>
+                <w:szCs w:val="18"/>
+              </w:rPr>
+              <w:t xml:space="preserve"> Channel, </w:t>
+            </w:r>
+            <w:proofErr w:type="spellStart"/>
+            <w:r>
+              <w:rPr>
+                <w:i/>
+                <w:color w:val="1F4E79"/>
+                <w:sz w:val="18"/>
+                <w:szCs w:val="18"/>
+              </w:rPr>
+              <w:t>Gpt_ValueType</w:t>
+            </w:r>
+            <w:proofErr w:type="spellEnd"/>
+            <w:r>
+              <w:rPr>
+                <w:i/>
+                <w:color w:val="1F4E79"/>
+                <w:sz w:val="18"/>
+                <w:szCs w:val="18"/>
+              </w:rPr>
+              <w:t xml:space="preserve"> Value );</w:t>
             </w:r>
           </w:p>
         </w:tc>
@@ -3007,15 +3354,22 @@
       </w:r>
     </w:p>
     <w:p>
+      <w:proofErr w:type="spellStart"/>
       <w:r>
-        <w:t xml:space="preserve">Gpt_Init API initializes PIT according </w:t>
+        <w:t>Gpt_Init</w:t>
       </w:r>
+      <w:proofErr w:type="spellEnd"/>
+      <w:r>
+        <w:t xml:space="preserve"> API initializes PIT according </w:t>
+      </w:r>
+      <w:proofErr w:type="spellStart"/>
       <w:r>
         <w:rPr>
           <w:i/>
         </w:rPr>
         <w:t>ConfigPtr</w:t>
       </w:r>
+      <w:proofErr w:type="spellEnd"/>
       <w:r>
         <w:t xml:space="preserve"> configuration. </w:t>
       </w:r>
@@ -3342,7 +3696,7 @@
               <w:noProof/>
               <w:sz w:val="18"/>
             </w:rPr>
-            <w:t>2</w:t>
+            <w:t>1</w:t>
           </w:r>
           <w:r>
             <w:rPr>
@@ -3536,8 +3890,13 @@
           </w:tcBorders>
         </w:tcPr>
         <w:p>
+          <w:proofErr w:type="spellStart"/>
           <w:r>
-            <w:t>Firstname Name</w:t>
+            <w:t>Firstname</w:t>
+          </w:r>
+          <w:proofErr w:type="spellEnd"/>
+          <w:r>
+            <w:t xml:space="preserve"> Name</w:t>
           </w:r>
         </w:p>
       </w:tc>
@@ -3841,12 +4200,25 @@
       </w:rPr>
     </w:pPr>
     <w:r>
-      <w:t>Editor Ref.AT SE T42T:</w:t>
+      <w:t xml:space="preserve">Editor </w:t>
+    </w:r>
+    <w:proofErr w:type="spellStart"/>
+    <w:r>
+      <w:t>Ref.AT</w:t>
+    </w:r>
+    <w:proofErr w:type="spellEnd"/>
+    <w:r>
+      <w:t xml:space="preserve"> SE T42T:</w:t>
     </w:r>
     <w:r>
       <w:tab/>
-      <w:t>S 2xx xxx xxx</w:t>
+      <w:t xml:space="preserve">S 2xx xxx </w:t>
     </w:r>
+    <w:proofErr w:type="spellStart"/>
+    <w:r>
+      <w:t>xxx</w:t>
+    </w:r>
+    <w:proofErr w:type="spellEnd"/>
   </w:p>
   <w:p>
     <w:pPr>
@@ -3860,8 +4232,13 @@
       </w:rPr>
     </w:pPr>
     <w:r>
-      <w:t>External Ref. .</w:t>
+      <w:t>External Ref</w:t>
     </w:r>
+    <w:proofErr w:type="gramStart"/>
+    <w:r>
+      <w:t>. .</w:t>
+    </w:r>
+    <w:proofErr w:type="gramEnd"/>
     <w:r>
       <w:tab/>
     </w:r>
@@ -4013,7 +4390,7 @@
         <v:shape id="_x0000_i1025" type="#_x0000_t75" style="width:35.25pt;height:195.75pt" o:ole="">
           <v:imagedata r:id="rId1" o:title=""/>
         </v:shape>
-        <o:OLEObject Type="Embed" ProgID="Designer" ShapeID="_x0000_i1025" DrawAspect="Content" ObjectID="_1453570083" r:id="rId2">
+        <o:OLEObject Type="Embed" ProgID="Designer" ShapeID="_x0000_i1025" DrawAspect="Content" ObjectID="_1453570163" r:id="rId2">
           <o:FieldCodes>\s \* MERGEFORMAT</o:FieldCodes>
         </o:OLEObject>
       </w:object>
@@ -4028,7 +4405,7 @@
         <v:shape id="_x0000_i1026" type="#_x0000_t75" style="width:42.75pt;height:167.25pt" o:ole="" fillcolor="window">
           <v:imagedata r:id="rId3" o:title=""/>
         </v:shape>
-        <o:OLEObject Type="Embed" ProgID="Designer" ShapeID="_x0000_i1026" DrawAspect="Content" ObjectID="_1453570084" r:id="rId4">
+        <o:OLEObject Type="Embed" ProgID="Designer" ShapeID="_x0000_i1026" DrawAspect="Content" ObjectID="_1453570164" r:id="rId4">
           <o:FieldCodes>\s \* MERGEFORMAT</o:FieldCodes>
         </o:OLEObject>
       </w:object>

</xml_diff>

<commit_message>
Update comments, to have homework working fine.
</commit_message>
<xml_diff>
--- a/documentation/2.0 Design/DSD 0.0 OS Tick.docx
+++ b/documentation/2.0 Design/DSD 0.0 OS Tick.docx
@@ -261,7 +261,7 @@
                 <w:sz w:val="32"/>
                 <w:szCs w:val="32"/>
               </w:rPr>
-              <w:t>X</w:t>
+              <w:t>Team 4</w:t>
             </w:r>
           </w:p>
         </w:tc>
@@ -4390,7 +4390,7 @@
         <v:shape id="_x0000_i1025" type="#_x0000_t75" style="width:35.25pt;height:195.75pt" o:ole="">
           <v:imagedata r:id="rId1" o:title=""/>
         </v:shape>
-        <o:OLEObject Type="Embed" ProgID="Designer" ShapeID="_x0000_i1025" DrawAspect="Content" ObjectID="_1453570163" r:id="rId2">
+        <o:OLEObject Type="Embed" ProgID="Designer" ShapeID="_x0000_i1025" DrawAspect="Content" ObjectID="_1453658930" r:id="rId2">
           <o:FieldCodes>\s \* MERGEFORMAT</o:FieldCodes>
         </o:OLEObject>
       </w:object>
@@ -4405,7 +4405,7 @@
         <v:shape id="_x0000_i1026" type="#_x0000_t75" style="width:42.75pt;height:167.25pt" o:ole="" fillcolor="window">
           <v:imagedata r:id="rId3" o:title=""/>
         </v:shape>
-        <o:OLEObject Type="Embed" ProgID="Designer" ShapeID="_x0000_i1026" DrawAspect="Content" ObjectID="_1453570164" r:id="rId4">
+        <o:OLEObject Type="Embed" ProgID="Designer" ShapeID="_x0000_i1026" DrawAspect="Content" ObjectID="_1453658931" r:id="rId4">
           <o:FieldCodes>\s \* MERGEFORMAT</o:FieldCodes>
         </o:OLEObject>
       </w:object>

</xml_diff>

<commit_message>
Update Design document for Practice 01
</commit_message>
<xml_diff>
--- a/documentation/2.0 Design/DSD 0.0 OS Tick.docx
+++ b/documentation/2.0 Design/DSD 0.0 OS Tick.docx
@@ -401,6 +401,14 @@
                 <w:szCs w:val="32"/>
               </w:rPr>
             </w:pPr>
+            <w:r>
+              <w:rPr>
+                <w:b/>
+                <w:sz w:val="32"/>
+                <w:szCs w:val="32"/>
+              </w:rPr>
+              <w:t>This is just a initial draft, can be changed if needed.</w:t>
+            </w:r>
           </w:p>
         </w:tc>
       </w:tr>
@@ -1364,10 +1372,44 @@
       </w:r>
     </w:p>
     <w:p>
+      <w:pPr>
+        <w:jc w:val="center"/>
+      </w:pPr>
       <w:r>
-        <w:br w:type="page"/>
+        <w:object w:dxaOrig="5724" w:dyaOrig="8842">
+          <v:shapetype id="_x0000_t75" coordsize="21600,21600" o:spt="75" o:preferrelative="t" path="m@4@5l@4@11@9@11@9@5xe" filled="f" stroked="f">
+            <v:stroke joinstyle="miter"/>
+            <v:formulas>
+              <v:f eqn="if lineDrawn pixelLineWidth 0"/>
+              <v:f eqn="sum @0 1 0"/>
+              <v:f eqn="sum 0 0 @1"/>
+              <v:f eqn="prod @2 1 2"/>
+              <v:f eqn="prod @3 21600 pixelWidth"/>
+              <v:f eqn="prod @3 21600 pixelHeight"/>
+              <v:f eqn="sum @0 0 1"/>
+              <v:f eqn="prod @6 1 2"/>
+              <v:f eqn="prod @7 21600 pixelWidth"/>
+              <v:f eqn="sum @8 21600 0"/>
+              <v:f eqn="prod @7 21600 pixelHeight"/>
+              <v:f eqn="sum @10 21600 0"/>
+            </v:formulas>
+            <v:path o:extrusionok="f" gradientshapeok="t" o:connecttype="rect"/>
+            <o:lock v:ext="edit" aspectratio="t"/>
+          </v:shapetype>
+          <v:shape id="_x0000_i1025" type="#_x0000_t75" style="width:286.5pt;height:441.75pt" o:ole="">
+            <v:imagedata r:id="rId7" o:title=""/>
+          </v:shape>
+          <o:OLEObject Type="Embed" ProgID="Visio.Drawing.11" ShapeID="_x0000_i1025" DrawAspect="Content" ObjectID="_1453749863" r:id="rId8"/>
+        </w:object>
       </w:r>
     </w:p>
+    <w:p/>
+    <w:p/>
+    <w:p/>
+    <w:p/>
+    <w:p/>
+    <w:p/>
+    <w:p/>
     <w:p>
       <w:pPr>
         <w:pStyle w:val="Heading1"/>
@@ -3356,30 +3398,18 @@
     <w:p>
       <w:proofErr w:type="spellStart"/>
       <w:r>
-        <w:t>Gpt_Init</w:t>
+        <w:t>Starst</w:t>
       </w:r>
       <w:proofErr w:type="spellEnd"/>
       <w:r>
-        <w:t xml:space="preserve"> API initializes PIT according </w:t>
+        <w:t>/Run the GPT timer desired in the parameters</w:t>
       </w:r>
-      <w:proofErr w:type="spellStart"/>
-      <w:r>
-        <w:rPr>
-          <w:i/>
-        </w:rPr>
-        <w:t>ConfigPtr</w:t>
-      </w:r>
-      <w:proofErr w:type="spellEnd"/>
-      <w:r>
-        <w:t xml:space="preserve"> configuration. </w:t>
-      </w:r>
-    </w:p>
-    <w:p/>
+    </w:p>
     <w:sectPr>
-      <w:headerReference w:type="default" r:id="rId7"/>
-      <w:footerReference w:type="default" r:id="rId8"/>
-      <w:headerReference w:type="first" r:id="rId9"/>
-      <w:footerReference w:type="first" r:id="rId10"/>
+      <w:headerReference w:type="default" r:id="rId9"/>
+      <w:footerReference w:type="default" r:id="rId10"/>
+      <w:headerReference w:type="first" r:id="rId11"/>
+      <w:footerReference w:type="first" r:id="rId12"/>
       <w:pgSz w:w="11907" w:h="16840"/>
       <w:pgMar w:top="2268" w:right="851" w:bottom="1701" w:left="851" w:header="720" w:footer="170" w:gutter="567"/>
       <w:cols w:space="720"/>
@@ -4387,10 +4417,10 @@
           <v:path o:extrusionok="f" gradientshapeok="t" o:connecttype="rect"/>
           <o:lock v:ext="edit" aspectratio="t"/>
         </v:shapetype>
-        <v:shape id="_x0000_i1025" type="#_x0000_t75" style="width:35.25pt;height:195.75pt" o:ole="">
+        <v:shape id="_x0000_i1026" type="#_x0000_t75" style="width:35.25pt;height:195.75pt" o:ole="">
           <v:imagedata r:id="rId1" o:title=""/>
         </v:shape>
-        <o:OLEObject Type="Embed" ProgID="Designer" ShapeID="_x0000_i1025" DrawAspect="Content" ObjectID="_1453658930" r:id="rId2">
+        <o:OLEObject Type="Embed" ProgID="Designer" ShapeID="_x0000_i1026" DrawAspect="Content" ObjectID="_1453749864" r:id="rId2">
           <o:FieldCodes>\s \* MERGEFORMAT</o:FieldCodes>
         </o:OLEObject>
       </w:object>
@@ -4402,10 +4432,10 @@
     </w:pPr>
     <w:r>
       <w:object w:dxaOrig="854" w:dyaOrig="3351">
-        <v:shape id="_x0000_i1026" type="#_x0000_t75" style="width:42.75pt;height:167.25pt" o:ole="" fillcolor="window">
+        <v:shape id="_x0000_i1027" type="#_x0000_t75" style="width:42.75pt;height:167.25pt" o:ole="" fillcolor="window">
           <v:imagedata r:id="rId3" o:title=""/>
         </v:shape>
-        <o:OLEObject Type="Embed" ProgID="Designer" ShapeID="_x0000_i1026" DrawAspect="Content" ObjectID="_1453658931" r:id="rId4">
+        <o:OLEObject Type="Embed" ProgID="Designer" ShapeID="_x0000_i1027" DrawAspect="Content" ObjectID="_1453749865" r:id="rId4">
           <o:FieldCodes>\s \* MERGEFORMAT</o:FieldCodes>
         </o:OLEObject>
       </w:object>

</xml_diff>